<commit_message>
actualización del plan de la configuracion, cronograma, product backlog y subiendo el informe y el acta del ultimo sprint
</commit_message>
<xml_diff>
--- a/Desarrollo/SGDC/Documentos/DocumentosSprint/SGDC_PB_2.0.docx
+++ b/Desarrollo/SGDC/Documentos/DocumentosSprint/SGDC_PB_2.0.docx
@@ -242,16 +242,11 @@
                 <w:lang w:val="es-ES"/>
               </w:rPr>
             </w:pPr>
-            <w:proofErr w:type="spellStart"/>
-            <w:r>
-              <w:t>Historia</w:t>
-            </w:r>
-            <w:proofErr w:type="spellEnd"/>
-            <w:r>
-              <w:t>:</w:t>
-            </w:r>
-            <w:r>
-              <w:t xml:space="preserve"> </w:t>
+            <w:r>
+              <w:rPr>
+                <w:lang w:val="es-ES"/>
+              </w:rPr>
+              <w:t xml:space="preserve">Historia: </w:t>
             </w:r>
             <w:r>
               <w:rPr>
@@ -343,6 +338,26 @@
                 <w:lang w:val="es-ES"/>
               </w:rPr>
             </w:pPr>
+            <w:r>
+              <w:rPr>
+                <w:lang w:val="es-ES"/>
+              </w:rPr>
+              <w:t xml:space="preserve">Visualización de los platos en la página web, implementación a nivel de </w:t>
+            </w:r>
+            <w:proofErr w:type="spellStart"/>
+            <w:r>
+              <w:rPr>
+                <w:lang w:val="es-ES"/>
+              </w:rPr>
+              <w:t>front</w:t>
+            </w:r>
+            <w:proofErr w:type="spellEnd"/>
+            <w:r>
+              <w:rPr>
+                <w:lang w:val="es-ES"/>
+              </w:rPr>
+              <w:t>.</w:t>
+            </w:r>
           </w:p>
         </w:tc>
         <w:tc>
@@ -459,7 +474,16 @@
           <w:tcPr>
             <w:tcW w:w="2536" w:type="dxa"/>
           </w:tcPr>
-          <w:p/>
+          <w:p>
+            <w:proofErr w:type="spellStart"/>
+            <w:r>
+              <w:t>Implementación</w:t>
+            </w:r>
+            <w:proofErr w:type="spellEnd"/>
+            <w:r>
+              <w:t xml:space="preserve"> de la vista</w:t>
+            </w:r>
+          </w:p>
         </w:tc>
         <w:tc>
           <w:tcPr>
@@ -566,7 +590,16 @@
           <w:tcPr>
             <w:tcW w:w="2536" w:type="dxa"/>
           </w:tcPr>
-          <w:p/>
+          <w:p>
+            <w:proofErr w:type="spellStart"/>
+            <w:r>
+              <w:t>Implementación</w:t>
+            </w:r>
+            <w:proofErr w:type="spellEnd"/>
+            <w:r>
+              <w:t xml:space="preserve"> de la vista</w:t>
+            </w:r>
+          </w:p>
         </w:tc>
         <w:tc>
           <w:tcPr>
@@ -658,6 +691,14 @@
                 <w:lang w:val="es-ES"/>
               </w:rPr>
             </w:pPr>
+            <w:proofErr w:type="spellStart"/>
+            <w:r>
+              <w:t>Implementación</w:t>
+            </w:r>
+            <w:proofErr w:type="spellEnd"/>
+            <w:r>
+              <w:t xml:space="preserve"> de la vista</w:t>
+            </w:r>
           </w:p>
         </w:tc>
         <w:tc>
@@ -766,13 +807,37 @@
           <w:tcPr>
             <w:tcW w:w="2536" w:type="dxa"/>
           </w:tcPr>
-          <w:p/>
+          <w:p>
+            <w:pPr>
+              <w:rPr>
+                <w:lang w:val="es-ES"/>
+              </w:rPr>
+            </w:pPr>
+            <w:r>
+              <w:rPr>
+                <w:lang w:val="es-ES"/>
+              </w:rPr>
+              <w:t>Implementación de la vista</w:t>
+            </w:r>
+            <w:r>
+              <w:rPr>
+                <w:lang w:val="es-ES"/>
+              </w:rPr>
+              <w:t>.</w:t>
+            </w:r>
+          </w:p>
         </w:tc>
         <w:tc>
           <w:tcPr>
             <w:tcW w:w="2395" w:type="dxa"/>
           </w:tcPr>
-          <w:p/>
+          <w:p>
+            <w:pPr>
+              <w:rPr>
+                <w:lang w:val="es-ES"/>
+              </w:rPr>
+            </w:pPr>
+          </w:p>
         </w:tc>
       </w:tr>
       <w:tr>
@@ -780,7 +845,13 @@
           <w:tcPr>
             <w:tcW w:w="1129" w:type="dxa"/>
           </w:tcPr>
-          <w:p/>
+          <w:p>
+            <w:pPr>
+              <w:rPr>
+                <w:lang w:val="es-ES"/>
+              </w:rPr>
+            </w:pPr>
+          </w:p>
           <w:p>
             <w:r>
               <w:t>PBI-08</w:t>
@@ -844,8 +915,6 @@
             <w:r>
               <w:t>2</w:t>
             </w:r>
-            <w:bookmarkStart w:id="0" w:name="_GoBack"/>
-            <w:bookmarkEnd w:id="0"/>
           </w:p>
           <w:p/>
         </w:tc>
@@ -853,7 +922,16 @@
           <w:tcPr>
             <w:tcW w:w="2536" w:type="dxa"/>
           </w:tcPr>
-          <w:p/>
+          <w:p>
+            <w:proofErr w:type="spellStart"/>
+            <w:r>
+              <w:t>Implementación</w:t>
+            </w:r>
+            <w:proofErr w:type="spellEnd"/>
+            <w:r>
+              <w:t xml:space="preserve"> de la vista</w:t>
+            </w:r>
+          </w:p>
         </w:tc>
         <w:tc>
           <w:tcPr>
@@ -867,7 +945,19 @@
           <w:tcPr>
             <w:tcW w:w="1129" w:type="dxa"/>
           </w:tcPr>
-          <w:p/>
+          <w:p>
+            <w:pPr>
+              <w:rPr>
+                <w:lang w:val="es-ES"/>
+              </w:rPr>
+            </w:pPr>
+            <w:r>
+              <w:rPr>
+                <w:lang w:val="es-ES"/>
+              </w:rPr>
+              <w:t>PBI-12</w:t>
+            </w:r>
+          </w:p>
         </w:tc>
         <w:tc>
           <w:tcPr>
@@ -877,32 +967,248 @@
             <w:pPr>
               <w:spacing w:line="240" w:lineRule="auto"/>
               <w:rPr>
-                <w:b/>
-              </w:rPr>
-            </w:pPr>
+                <w:lang w:val="es-ES"/>
+              </w:rPr>
+            </w:pPr>
+            <w:r>
+              <w:rPr>
+                <w:lang w:val="es-ES"/>
+              </w:rPr>
+              <w:t>D</w:t>
+            </w:r>
+            <w:r>
+              <w:rPr>
+                <w:lang w:val="es-ES"/>
+              </w:rPr>
+              <w:t>esarrollo de la lógica para agregar platos al carrito</w:t>
+            </w:r>
           </w:p>
         </w:tc>
         <w:tc>
           <w:tcPr>
             <w:tcW w:w="910" w:type="dxa"/>
           </w:tcPr>
-          <w:p/>
+          <w:p>
+            <w:pPr>
+              <w:rPr>
+                <w:lang w:val="es-ES"/>
+              </w:rPr>
+            </w:pPr>
+            <w:r>
+              <w:rPr>
+                <w:lang w:val="es-ES"/>
+              </w:rPr>
+              <w:t>4</w:t>
+            </w:r>
+          </w:p>
         </w:tc>
         <w:tc>
           <w:tcPr>
             <w:tcW w:w="2536" w:type="dxa"/>
           </w:tcPr>
-          <w:p/>
+          <w:p>
+            <w:pPr>
+              <w:rPr>
+                <w:lang w:val="es-ES"/>
+              </w:rPr>
+            </w:pPr>
+            <w:r>
+              <w:rPr>
+                <w:lang w:val="es-ES"/>
+              </w:rPr>
+              <w:t>Avance con el código</w:t>
+            </w:r>
+          </w:p>
         </w:tc>
         <w:tc>
           <w:tcPr>
             <w:tcW w:w="2395" w:type="dxa"/>
           </w:tcPr>
-          <w:p/>
+          <w:p>
+            <w:pPr>
+              <w:rPr>
+                <w:lang w:val="es-ES"/>
+              </w:rPr>
+            </w:pPr>
+          </w:p>
+        </w:tc>
+      </w:tr>
+      <w:tr>
+        <w:tc>
+          <w:tcPr>
+            <w:tcW w:w="1129" w:type="dxa"/>
+          </w:tcPr>
+          <w:p>
+            <w:pPr>
+              <w:rPr>
+                <w:lang w:val="es-ES"/>
+              </w:rPr>
+            </w:pPr>
+            <w:r>
+              <w:rPr>
+                <w:lang w:val="es-ES"/>
+              </w:rPr>
+              <w:t>PBI-14</w:t>
+            </w:r>
+          </w:p>
+        </w:tc>
+        <w:tc>
+          <w:tcPr>
+            <w:tcW w:w="3237" w:type="dxa"/>
+          </w:tcPr>
+          <w:p>
+            <w:pPr>
+              <w:spacing w:line="240" w:lineRule="auto"/>
+              <w:rPr>
+                <w:lang w:val="es-ES"/>
+              </w:rPr>
+            </w:pPr>
+            <w:r>
+              <w:rPr>
+                <w:lang w:val="es-ES"/>
+              </w:rPr>
+              <w:t>Desarrollo de la lógica para registro del cliente</w:t>
+            </w:r>
+          </w:p>
+        </w:tc>
+        <w:tc>
+          <w:tcPr>
+            <w:tcW w:w="910" w:type="dxa"/>
+          </w:tcPr>
+          <w:p>
+            <w:pPr>
+              <w:rPr>
+                <w:lang w:val="es-ES"/>
+              </w:rPr>
+            </w:pPr>
+            <w:r>
+              <w:rPr>
+                <w:lang w:val="es-ES"/>
+              </w:rPr>
+              <w:t>4</w:t>
+            </w:r>
+          </w:p>
+        </w:tc>
+        <w:tc>
+          <w:tcPr>
+            <w:tcW w:w="2536" w:type="dxa"/>
+          </w:tcPr>
+          <w:p>
+            <w:pPr>
+              <w:rPr>
+                <w:lang w:val="es-ES"/>
+              </w:rPr>
+            </w:pPr>
+            <w:r>
+              <w:rPr>
+                <w:lang w:val="es-ES"/>
+              </w:rPr>
+              <w:t>El cliente debe poder registrarse, funcionalidad completa.</w:t>
+            </w:r>
+          </w:p>
+        </w:tc>
+        <w:tc>
+          <w:tcPr>
+            <w:tcW w:w="2395" w:type="dxa"/>
+          </w:tcPr>
+          <w:p>
+            <w:pPr>
+              <w:rPr>
+                <w:lang w:val="es-ES"/>
+              </w:rPr>
+            </w:pPr>
+          </w:p>
+        </w:tc>
+      </w:tr>
+      <w:tr>
+        <w:tc>
+          <w:tcPr>
+            <w:tcW w:w="1129" w:type="dxa"/>
+          </w:tcPr>
+          <w:p>
+            <w:pPr>
+              <w:rPr>
+                <w:lang w:val="es-ES"/>
+              </w:rPr>
+            </w:pPr>
+            <w:r>
+              <w:rPr>
+                <w:lang w:val="es-ES"/>
+              </w:rPr>
+              <w:t>PBI-18</w:t>
+            </w:r>
+          </w:p>
+        </w:tc>
+        <w:tc>
+          <w:tcPr>
+            <w:tcW w:w="3237" w:type="dxa"/>
+          </w:tcPr>
+          <w:p>
+            <w:pPr>
+              <w:spacing w:line="240" w:lineRule="auto"/>
+              <w:rPr>
+                <w:lang w:val="es-ES"/>
+              </w:rPr>
+            </w:pPr>
+            <w:r>
+              <w:rPr>
+                <w:lang w:val="es-ES"/>
+              </w:rPr>
+              <w:t>Desarrollo de la BD</w:t>
+            </w:r>
+          </w:p>
+        </w:tc>
+        <w:tc>
+          <w:tcPr>
+            <w:tcW w:w="910" w:type="dxa"/>
+          </w:tcPr>
+          <w:p>
+            <w:r>
+              <w:t>3</w:t>
+            </w:r>
+          </w:p>
+        </w:tc>
+        <w:tc>
+          <w:tcPr>
+            <w:tcW w:w="2536" w:type="dxa"/>
+          </w:tcPr>
+          <w:p>
+            <w:pPr>
+              <w:rPr>
+                <w:lang w:val="es-ES"/>
+              </w:rPr>
+            </w:pPr>
+            <w:r>
+              <w:rPr>
+                <w:lang w:val="es-ES"/>
+              </w:rPr>
+              <w:t>Tablas para el registro del cliente terminadas y avance de otras tablas.</w:t>
+            </w:r>
+          </w:p>
+        </w:tc>
+        <w:tc>
+          <w:tcPr>
+            <w:tcW w:w="2395" w:type="dxa"/>
+          </w:tcPr>
+          <w:p>
+            <w:pPr>
+              <w:rPr>
+                <w:lang w:val="es-ES"/>
+              </w:rPr>
+            </w:pPr>
+          </w:p>
         </w:tc>
       </w:tr>
     </w:tbl>
-    <w:p/>
+    <w:p>
+      <w:pPr>
+        <w:rPr>
+          <w:lang w:val="es-ES"/>
+        </w:rPr>
+      </w:pPr>
+      <w:bookmarkStart w:id="0" w:name="_GoBack"/>
+      <w:bookmarkEnd w:id="0"/>
+    </w:p>
     <w:sectPr>
       <w:pgSz w:w="12240" w:h="15840"/>
       <w:pgMar w:top="1417" w:right="1701" w:bottom="1417" w:left="1701" w:header="708" w:footer="708" w:gutter="0"/>

</xml_diff>